<commit_message>
jotted some first ideas down
</commit_message>
<xml_diff>
--- a/_book/Operational-Performance.docx
+++ b/_book/Operational-Performance.docx
@@ -180,36 +180,721 @@
     </w:p>
     <w:bookmarkEnd w:id="23"/>
     <w:bookmarkEnd w:id="24"/>
-    <w:bookmarkStart w:id="27" w:name="additional-time-in-terminal-airspace"/>
+    <w:bookmarkStart w:id="37" w:name="X47abe3fea574d23166be4903c89d6b47d9af7fd"/>
     <w:p>
       <w:pPr>
         <w:pStyle w:val="Heading1"/>
       </w:pPr>
       <w:r>
-        <w:t xml:space="preserve">3. Additional time in terminal airspace</w:t>
-      </w:r>
-    </w:p>
-    <w:bookmarkStart w:id="25" w:name="data-preparation"/>
+        <w:t xml:space="preserve">3. Data Analysis with R/RStudio - Just Enough R</w:t>
+      </w:r>
+    </w:p>
+    <w:tbl>
+      <w:tblPr>
+        <w:tblStyle w:val="Table"/>
+        <w:tblLook w:firstRow="0" w:lastRow="0" w:firstColumn="0" w:lastColumn="0" w:noHBand="0" w:noVBand="0" w:val="0000"/>
+        <w:tblBorders>
+          <w:left w:val="single" w:sz="24" w:space="0" w:color="0758E5"/>
+          <w:right w:val="single" w:sz="4" w:space="0" w:color="0758E5"/>
+          <w:top w:val="single" w:sz="4" w:space="0" w:color="0758E5"/>
+          <w:bottom w:val="single" w:sz="4" w:space="0" w:color="0758E5"/>
+        </w:tblBorders>
+        <w:tblCellMar>
+          <w:left w:w="144" w:type="dxa"/>
+          <w:right w:w="144" w:type="dxa"/>
+        </w:tblCellMar>
+        <w:tblInd w:w="164" w:type="dxa"/>
+        <w:tblW w:type="pct" w:w="100%"/>
+      </w:tblPr>
+      <w:tr>
+        <w:trPr>
+          <w:cantSplit/>
+        </w:trPr>
+        <w:tc>
+          <w:tcPr>
+            <w:shd w:color="auto" w:fill="dae6fb" w:val="clear"/>
+            <w:tcMar>
+              <w:top w:w="92" w:type="dxa"/>
+              <w:bottom w:w="92" w:type="dxa"/>
+            </w:tcMar>
+          </w:tcPr>
+          <w:p>
+            <w:pPr>
+              <w:pStyle w:val="FirstParagraph"/>
+            </w:pPr>
+            <w:pPr>
+              <w:spacing w:before="0" w:after="0"/>
+              <w:textAlignment w:val="center"/>
+            </w:pPr>
+            <w:r>
+              <w:drawing>
+                <wp:inline>
+                  <wp:extent cx="152400" cy="152400"/>
+                  <wp:effectExtent b="0" l="0" r="0" t="0"/>
+                  <wp:docPr descr="" title="" id="26" name="Picture"/>
+                  <a:graphic>
+                    <a:graphicData uri="http://schemas.openxmlformats.org/drawingml/2006/picture">
+                      <pic:pic>
+                        <pic:nvPicPr>
+                          <pic:cNvPr descr="/Applications/quarto/share/formats/docx/note.png" id="27" name="Picture"/>
+                          <pic:cNvPicPr>
+                            <a:picLocks noChangeArrowheads="1" noChangeAspect="1"/>
+                          </pic:cNvPicPr>
+                        </pic:nvPicPr>
+                        <pic:blipFill>
+                          <a:blip r:embed="rId25"/>
+                          <a:stretch>
+                            <a:fillRect/>
+                          </a:stretch>
+                        </pic:blipFill>
+                        <pic:spPr bwMode="auto">
+                          <a:xfrm>
+                            <a:off x="0" y="0"/>
+                            <a:ext cx="152400" cy="152400"/>
+                          </a:xfrm>
+                          <a:prstGeom prst="rect">
+                            <a:avLst/>
+                          </a:prstGeom>
+                          <a:noFill/>
+                          <a:ln w="9525">
+                            <a:noFill/>
+                            <a:headEnd/>
+                            <a:tailEnd/>
+                          </a:ln>
+                        </pic:spPr>
+                      </pic:pic>
+                    </a:graphicData>
+                  </a:graphic>
+                </wp:inline>
+              </w:drawing>
+            </w:r>
+            <w:r>
+              <w:t xml:space="preserve"> </w:t>
+            </w:r>
+            <w:r>
+              <w:t xml:space="preserve"> </w:t>
+            </w:r>
+            <w:r>
+              <w:t xml:space="preserve">Note</w:t>
+            </w:r>
+          </w:p>
+        </w:tc>
+      </w:tr>
+      <w:tr>
+        <w:trPr>
+          <w:cantSplit/>
+        </w:trPr>
+        <w:tc>
+          <w:tcPr>
+            <w:tcMar>
+              <w:top w:w="108" w:type="dxa"/>
+              <w:bottom w:w="108" w:type="dxa"/>
+            </w:tcMar>
+          </w:tcPr>
+          <w:p>
+            <w:pPr>
+              <w:pStyle w:val="BodyText"/>
+            </w:pPr>
+            <w:pPr>
+              <w:spacing w:before="16" w:after="16"/>
+            </w:pPr>
+            <w:r>
+              <w:t xml:space="preserve">The goal of this course is not to provide deep expert level on</w:t>
+            </w:r>
+            <w:r>
+              <w:t xml:space="preserve"> </w:t>
+            </w:r>
+            <w:r>
+              <w:t xml:space="preserve">scripting/codeing. With increasing data literacy many professionals will</w:t>
+            </w:r>
+            <w:r>
+              <w:t xml:space="preserve"> </w:t>
+            </w:r>
+            <w:r>
+              <w:t xml:space="preserve">acquire skills in one or the other area. This booklet assumes no</w:t>
+            </w:r>
+            <w:r>
+              <w:t xml:space="preserve"> </w:t>
+            </w:r>
+            <w:r>
+              <w:t xml:space="preserve">pre-knowledge. For a start-from-scratch, we recommend to use the</w:t>
+            </w:r>
+            <w:r>
+              <w:t xml:space="preserve"> </w:t>
+            </w:r>
+            <w:r>
+              <w:t xml:space="preserve">R-ecosystem. It provides tools and useful packages that lower the entry</w:t>
+            </w:r>
+            <w:r>
+              <w:t xml:space="preserve"> </w:t>
+            </w:r>
+            <w:r>
+              <w:t xml:space="preserve">barrier to scripting/coding.</w:t>
+            </w:r>
+          </w:p>
+        </w:tc>
+      </w:tr>
+    </w:tbl>
+    <w:bookmarkStart w:id="30" w:name="data-analytics-in-performance-monitoring"/>
     <w:p>
       <w:pPr>
         <w:pStyle w:val="Heading2"/>
       </w:pPr>
       <w:r>
-        <w:t xml:space="preserve">3.1 Data preparation</w:t>
-      </w:r>
-    </w:p>
-    <w:bookmarkEnd w:id="25"/>
-    <w:bookmarkStart w:id="26" w:name="algorithm"/>
+        <w:t xml:space="preserve">3.1 Data Analytics in Performance Monitoring</w:t>
+      </w:r>
+    </w:p>
+    <w:bookmarkStart w:id="28" w:name="where-do-we-come-from"/>
+    <w:p>
+      <w:pPr>
+        <w:pStyle w:val="Heading3"/>
+      </w:pPr>
+      <w:r>
+        <w:t xml:space="preserve">3.1.1 Where do we come from?</w:t>
+      </w:r>
+    </w:p>
+    <w:p>
+      <w:pPr>
+        <w:pStyle w:val="FirstParagraph"/>
+      </w:pPr>
+      <w:r>
+        <w:t xml:space="preserve">Throughout the recent years, there has been a strong increase in</w:t>
+      </w:r>
+      <w:r>
+        <w:t xml:space="preserve"> </w:t>
+      </w:r>
+      <w:r>
+        <w:t xml:space="preserve">“</w:t>
+      </w:r>
+      <w:r>
+        <w:t xml:space="preserve">data-driven</w:t>
+      </w:r>
+      <w:r>
+        <w:t xml:space="preserve">”</w:t>
+      </w:r>
+      <w:r>
+        <w:t xml:space="preserve"> </w:t>
+      </w:r>
+      <w:r>
+        <w:t xml:space="preserve">analytics. Data literarcy has increased.</w:t>
+      </w:r>
+    </w:p>
+    <w:p>
+      <w:pPr>
+        <w:pStyle w:val="BodyText"/>
+      </w:pPr>
+      <w:r>
+        <w:t xml:space="preserve">A variety of software solutions and products are available requiring a</w:t>
+      </w:r>
+      <w:r>
+        <w:t xml:space="preserve"> </w:t>
+      </w:r>
+      <w:r>
+        <w:t xml:space="preserve">varying level of skills:</w:t>
+      </w:r>
+    </w:p>
+    <w:p>
+      <w:pPr>
+        <w:numPr>
+          <w:ilvl w:val="0"/>
+          <w:numId w:val="1001"/>
+        </w:numPr>
+      </w:pPr>
+      <w:r>
+        <w:rPr>
+          <w:bCs/>
+          <w:b/>
+        </w:rPr>
+        <w:t xml:space="preserve">MS Excel</w:t>
+      </w:r>
+      <w:r>
+        <w:t xml:space="preserve"> </w:t>
+      </w:r>
+      <w:r>
+        <w:t xml:space="preserve">- Excel is one of the standard application of</w:t>
+      </w:r>
+      <w:r>
+        <w:t xml:space="preserve"> </w:t>
+      </w:r>
+      <w:r>
+        <w:t xml:space="preserve">Microsoft’s Office applications. It provides users with a multitude</w:t>
+      </w:r>
+      <w:r>
+        <w:t xml:space="preserve"> </w:t>
+      </w:r>
+      <w:r>
+        <w:t xml:space="preserve">of click-and-point features that support the analyst/user both in</w:t>
+      </w:r>
+      <w:r>
+        <w:t xml:space="preserve"> </w:t>
+      </w:r>
+      <w:r>
+        <w:t xml:space="preserve">terms of data analytics and visualisations.</w:t>
+      </w:r>
+    </w:p>
+    <w:p>
+      <w:pPr>
+        <w:numPr>
+          <w:ilvl w:val="0"/>
+          <w:numId w:val="1001"/>
+        </w:numPr>
+      </w:pPr>
+      <w:r>
+        <w:t xml:space="preserve">Tableau</w:t>
+      </w:r>
+    </w:p>
+    <w:p>
+      <w:pPr>
+        <w:numPr>
+          <w:ilvl w:val="0"/>
+          <w:numId w:val="1001"/>
+        </w:numPr>
+      </w:pPr>
+      <w:r>
+        <w:t xml:space="preserve">Power BI</w:t>
+      </w:r>
+    </w:p>
+    <w:p>
+      <w:pPr>
+        <w:numPr>
+          <w:ilvl w:val="0"/>
+          <w:numId w:val="1001"/>
+        </w:numPr>
+      </w:pPr>
+      <w:r>
+        <w:t xml:space="preserve">dedicated business analytics software suites, e.g. SAS</w:t>
+      </w:r>
+    </w:p>
+    <w:bookmarkEnd w:id="28"/>
+    <w:bookmarkStart w:id="29" w:name="Xc14df8ffb8f5e48ae7ca4dc8e2b2b8ed21c3395"/>
+    <w:p>
+      <w:pPr>
+        <w:pStyle w:val="Heading3"/>
+      </w:pPr>
+      <w:r>
+        <w:t xml:space="preserve">3.1.2 Data analytics / data science - coding and scripting</w:t>
+      </w:r>
+    </w:p>
+    <w:p>
+      <w:pPr>
+        <w:pStyle w:val="FirstParagraph"/>
+      </w:pPr>
+      <w:r>
+        <w:t xml:space="preserve">There is no</w:t>
+      </w:r>
+      <w:r>
+        <w:t xml:space="preserve"> </w:t>
+      </w:r>
+      <w:r>
+        <w:rPr>
+          <w:iCs/>
+          <w:i/>
+        </w:rPr>
+        <w:t xml:space="preserve">one-size-fits-all</w:t>
+      </w:r>
+      <w:r>
+        <w:t xml:space="preserve"> </w:t>
+      </w:r>
+      <w:r>
+        <w:t xml:space="preserve">and the nature of performance monitoring</w:t>
+      </w:r>
+      <w:r>
+        <w:t xml:space="preserve"> </w:t>
+      </w:r>
+      <w:r>
+        <w:t xml:space="preserve">might require further developments, deep-dive analyses or case-studies</w:t>
+      </w:r>
+      <w:r>
+        <w:t xml:space="preserve"> </w:t>
+      </w:r>
+      <w:r>
+        <w:t xml:space="preserve">that pose challenges to one or the other product. Accordingly, building</w:t>
+      </w:r>
+      <w:r>
+        <w:t xml:space="preserve"> </w:t>
+      </w:r>
+      <w:r>
+        <w:t xml:space="preserve">skills in terms of data analytics, including capabilities to</w:t>
+      </w:r>
+      <w:r>
+        <w:t xml:space="preserve"> </w:t>
+      </w:r>
+      <w:r>
+        <w:rPr>
+          <w:iCs/>
+          <w:i/>
+        </w:rPr>
+        <w:t xml:space="preserve">script</w:t>
+      </w:r>
+      <w:r>
+        <w:t xml:space="preserve"> </w:t>
+      </w:r>
+      <w:r>
+        <w:t xml:space="preserve">is</w:t>
+      </w:r>
+      <w:r>
+        <w:t xml:space="preserve"> </w:t>
+      </w:r>
+      <w:r>
+        <w:t xml:space="preserve">an investment with a guaranteed return-on-investment.</w:t>
+      </w:r>
+    </w:p>
+    <w:bookmarkEnd w:id="29"/>
+    <w:bookmarkEnd w:id="30"/>
+    <w:bookmarkStart w:id="35" w:name="r-crashcourse-for-hands-on-session"/>
     <w:p>
       <w:pPr>
         <w:pStyle w:val="Heading2"/>
       </w:pPr>
       <w:r>
-        <w:t xml:space="preserve">3.2 Algorithm</w:t>
-      </w:r>
-    </w:p>
-    <w:bookmarkEnd w:id="26"/>
-    <w:bookmarkEnd w:id="27"/>
+        <w:t xml:space="preserve">3.2 R Crashcourse for hands-on session</w:t>
+      </w:r>
+    </w:p>
+    <w:p>
+      <w:pPr>
+        <w:pStyle w:val="FirstParagraph"/>
+      </w:pPr>
+      <w:r>
+        <w:t xml:space="preserve">The material presented in this booklet builds on a set of packages in</w:t>
+      </w:r>
+      <w:r>
+        <w:t xml:space="preserve"> </w:t>
+      </w:r>
+      <w:r>
+        <w:t xml:space="preserve">the R-ecosystem referenced as the</w:t>
+      </w:r>
+      <w:r>
+        <w:t xml:space="preserve"> </w:t>
+      </w:r>
+      <w:r>
+        <w:rPr>
+          <w:bCs/>
+          <w:b/>
+        </w:rPr>
+        <w:t xml:space="preserve">tidyverse</w:t>
+      </w:r>
+      <w:r>
+        <w:t xml:space="preserve">. A strong point for</w:t>
+      </w:r>
+      <w:r>
+        <w:t xml:space="preserve"> </w:t>
+      </w:r>
+      <w:r>
+        <w:t xml:space="preserve">using this set of packages is that it lowers the entry threshold for</w:t>
+      </w:r>
+      <w:r>
+        <w:t xml:space="preserve"> </w:t>
+      </w:r>
+      <w:r>
+        <w:t xml:space="preserve">professionals with no or little background in coding (or software</w:t>
+      </w:r>
+      <w:r>
+        <w:t xml:space="preserve"> </w:t>
+      </w:r>
+      <w:r>
+        <w:t xml:space="preserve">engineering).</w:t>
+      </w:r>
+    </w:p>
+    <w:bookmarkStart w:id="31" w:name="how-to-get-rrstudio"/>
+    <w:p>
+      <w:pPr>
+        <w:pStyle w:val="Heading3"/>
+      </w:pPr>
+      <w:r>
+        <w:t xml:space="preserve">3.2.1 How to get R/RStudio?</w:t>
+      </w:r>
+    </w:p>
+    <w:p>
+      <w:pPr>
+        <w:pStyle w:val="FirstParagraph"/>
+      </w:pPr>
+      <w:r>
+        <w:t xml:space="preserve">…</w:t>
+      </w:r>
+    </w:p>
+    <w:bookmarkEnd w:id="31"/>
+    <w:bookmarkStart w:id="32" w:name="learning-to-walk---some-base-r"/>
+    <w:p>
+      <w:pPr>
+        <w:pStyle w:val="Heading3"/>
+      </w:pPr>
+      <w:r>
+        <w:t xml:space="preserve">3.2.2 Learning to walk - some base-R</w:t>
+      </w:r>
+    </w:p>
+    <w:p>
+      <w:pPr>
+        <w:pStyle w:val="FirstParagraph"/>
+      </w:pPr>
+      <w:r>
+        <w:t xml:space="preserve">…</w:t>
+      </w:r>
+    </w:p>
+    <w:bookmarkEnd w:id="32"/>
+    <w:bookmarkStart w:id="33" w:name="tidyverse"/>
+    <w:p>
+      <w:pPr>
+        <w:pStyle w:val="Heading3"/>
+      </w:pPr>
+      <w:r>
+        <w:t xml:space="preserve">3.2.3 Tidyverse</w:t>
+      </w:r>
+    </w:p>
+    <w:bookmarkEnd w:id="33"/>
+    <w:bookmarkStart w:id="34" w:name="output-formats"/>
+    <w:p>
+      <w:pPr>
+        <w:pStyle w:val="Heading3"/>
+      </w:pPr>
+      <w:r>
+        <w:t xml:space="preserve">3.2.4 Output formats</w:t>
+      </w:r>
+    </w:p>
+    <w:bookmarkEnd w:id="34"/>
+    <w:bookmarkEnd w:id="35"/>
+    <w:bookmarkStart w:id="36" w:name="summary"/>
+    <w:p>
+      <w:pPr>
+        <w:pStyle w:val="Heading2"/>
+      </w:pPr>
+      <w:r>
+        <w:t xml:space="preserve">3.3 Summary</w:t>
+      </w:r>
+    </w:p>
+    <w:p>
+      <w:pPr>
+        <w:pStyle w:val="FirstParagraph"/>
+      </w:pPr>
+      <w:r>
+        <w:t xml:space="preserve">Performance analysis comprises an essential part of data analytics, and</w:t>
+      </w:r>
+      <w:r>
+        <w:t xml:space="preserve"> </w:t>
+      </w:r>
+      <w:r>
+        <w:t xml:space="preserve">ultimately skills to process and manipulate data. On a basic level,</w:t>
+      </w:r>
+      <w:r>
+        <w:t xml:space="preserve"> </w:t>
+      </w:r>
+      <w:r>
+        <w:t xml:space="preserve">products like MS Excel will be a good start. More advanced tools</w:t>
+      </w:r>
+      <w:r>
+        <w:t xml:space="preserve"> </w:t>
+      </w:r>
+      <w:r>
+        <w:t xml:space="preserve">(e.g. Tableau, MS Power BI) will be useful to master. Nonetheless there</w:t>
+      </w:r>
+      <w:r>
+        <w:t xml:space="preserve"> </w:t>
+      </w:r>
+      <w:r>
+        <w:t xml:space="preserve">is a space for</w:t>
+      </w:r>
+      <w:r>
+        <w:t xml:space="preserve"> </w:t>
+      </w:r>
+      <w:r>
+        <w:rPr>
+          <w:iCs/>
+          <w:i/>
+        </w:rPr>
+        <w:t xml:space="preserve">beyond-Excel</w:t>
+      </w:r>
+      <w:r>
+        <w:t xml:space="preserve"> </w:t>
+      </w:r>
+      <w:r>
+        <w:t xml:space="preserve">and before</w:t>
+      </w:r>
+      <w:r>
+        <w:t xml:space="preserve"> </w:t>
+      </w:r>
+      <w:r>
+        <w:rPr>
+          <w:iCs/>
+          <w:i/>
+        </w:rPr>
+        <w:t xml:space="preserve">dedicated software suites</w:t>
+      </w:r>
+      <w:r>
+        <w:t xml:space="preserve"> </w:t>
+      </w:r>
+      <w:r>
+        <w:t xml:space="preserve">that allow an analyst to assess, evaluate, and further develop the</w:t>
+      </w:r>
+      <w:r>
+        <w:t xml:space="preserve"> </w:t>
+      </w:r>
+      <w:r>
+        <w:t xml:space="preserve">existing indicators, or validate and refine algorithms. This booklet</w:t>
+      </w:r>
+      <w:r>
+        <w:t xml:space="preserve"> </w:t>
+      </w:r>
+      <w:r>
+        <w:t xml:space="preserve">recommends the</w:t>
+      </w:r>
+      <w:r>
+        <w:t xml:space="preserve"> </w:t>
+      </w:r>
+      <w:r>
+        <w:rPr>
+          <w:bCs/>
+          <w:b/>
+        </w:rPr>
+        <w:t xml:space="preserve">R-ecosystem</w:t>
+      </w:r>
+      <w:r>
+        <w:t xml:space="preserve"> </w:t>
+      </w:r>
+      <w:r>
+        <w:t xml:space="preserve">and the</w:t>
+      </w:r>
+      <w:r>
+        <w:t xml:space="preserve"> </w:t>
+      </w:r>
+      <w:r>
+        <w:rPr>
+          <w:bCs/>
+          <w:b/>
+        </w:rPr>
+        <w:t xml:space="preserve">tidyverse</w:t>
+      </w:r>
+      <w:r>
+        <w:t xml:space="preserve"> </w:t>
+      </w:r>
+      <w:r>
+        <w:t xml:space="preserve">{packages}. This</w:t>
+      </w:r>
+      <w:r>
+        <w:t xml:space="preserve"> </w:t>
+      </w:r>
+      <w:r>
+        <w:t xml:space="preserve">combination will enable novices and professional with no to little</w:t>
+      </w:r>
+      <w:r>
+        <w:t xml:space="preserve"> </w:t>
+      </w:r>
+      <w:r>
+        <w:t xml:space="preserve">background in coding (or software engineering) to produce relevant data</w:t>
+      </w:r>
+      <w:r>
+        <w:t xml:space="preserve"> </w:t>
+      </w:r>
+      <w:r>
+        <w:t xml:space="preserve">(analytical) products with a reasonable learning curve.</w:t>
+      </w:r>
+    </w:p>
+    <w:p>
+      <w:pPr>
+        <w:pStyle w:val="BodyText"/>
+      </w:pPr>
+      <w:r>
+        <w:t xml:space="preserve">The chapter introduced</w:t>
+      </w:r>
+      <w:r>
+        <w:t xml:space="preserve"> </w:t>
+      </w:r>
+      <w:r>
+        <w:t xml:space="preserve">“</w:t>
+      </w:r>
+      <w:r>
+        <w:t xml:space="preserve">just enough R</w:t>
+      </w:r>
+      <w:r>
+        <w:t xml:space="preserve">”</w:t>
+      </w:r>
+      <w:r>
+        <w:t xml:space="preserve"> </w:t>
+      </w:r>
+      <w:r>
+        <w:t xml:space="preserve">by focussing on some key commands</w:t>
+      </w:r>
+      <w:r>
+        <w:t xml:space="preserve"> </w:t>
+      </w:r>
+      <w:r>
+        <w:t xml:space="preserve">and data structures, introducing the key functions for data manipulation</w:t>
+      </w:r>
+      <w:r>
+        <w:t xml:space="preserve"> </w:t>
+      </w:r>
+      <w:r>
+        <w:t xml:space="preserve">of the tidyverse, providing and utilising a key set of functions useful</w:t>
+      </w:r>
+      <w:r>
+        <w:t xml:space="preserve"> </w:t>
+      </w:r>
+      <w:r>
+        <w:t xml:space="preserve">for the data analytical algorithms of the GANP KPIs. Obviously, this</w:t>
+      </w:r>
+      <w:r>
+        <w:t xml:space="preserve"> </w:t>
+      </w:r>
+      <w:r>
+        <w:t xml:space="preserve">booklet and chapter cannot cover all the aspects of scripting with R.</w:t>
+      </w:r>
+      <w:r>
+        <w:t xml:space="preserve"> </w:t>
+      </w:r>
+      <w:r>
+        <w:t xml:space="preserve">But the reader should have a solid understanding to master the content</w:t>
+      </w:r>
+      <w:r>
+        <w:t xml:space="preserve"> </w:t>
+      </w:r>
+      <w:r>
+        <w:t xml:space="preserve">of this booklet.</w:t>
+      </w:r>
+    </w:p>
+    <w:p>
+      <w:pPr>
+        <w:pStyle w:val="BodyText"/>
+      </w:pPr>
+      <w:r>
+        <w:t xml:space="preserve">For the interested reader there is no shortage of complementary</w:t>
+      </w:r>
+      <w:r>
+        <w:t xml:space="preserve"> </w:t>
+      </w:r>
+      <w:r>
+        <w:t xml:space="preserve">tutorials for using and mastering R and its packages.</w:t>
+      </w:r>
+    </w:p>
+    <w:bookmarkEnd w:id="36"/>
+    <w:bookmarkEnd w:id="37"/>
+    <w:bookmarkStart w:id="40" w:name="additional-time-in-terminal-airspace"/>
+    <w:p>
+      <w:pPr>
+        <w:pStyle w:val="Heading1"/>
+      </w:pPr>
+      <w:r>
+        <w:t xml:space="preserve">4. Additional time in terminal airspace</w:t>
+      </w:r>
+    </w:p>
+    <w:bookmarkStart w:id="38" w:name="data-preparation"/>
+    <w:p>
+      <w:pPr>
+        <w:pStyle w:val="Heading2"/>
+      </w:pPr>
+      <w:r>
+        <w:t xml:space="preserve">4.1 Data preparation</w:t>
+      </w:r>
+    </w:p>
+    <w:bookmarkEnd w:id="38"/>
+    <w:bookmarkStart w:id="39" w:name="algorithm"/>
+    <w:p>
+      <w:pPr>
+        <w:pStyle w:val="Heading2"/>
+      </w:pPr>
+      <w:r>
+        <w:t xml:space="preserve">4.2 Algorithm</w:t>
+      </w:r>
+    </w:p>
+    <w:bookmarkEnd w:id="39"/>
+    <w:bookmarkEnd w:id="40"/>
     <w:sectPr/>
   </w:body>
 </w:document>
@@ -316,8 +1001,87 @@
       </w:pPr>
     </w:lvl>
   </w:abstractNum>
+  <w:abstractNum w:abstractNumId="991">
+    <w:nsid w:val="A991"/>
+    <w:multiLevelType w:val="multilevel"/>
+    <w:lvl w:ilvl="0">
+      <w:numFmt w:val="bullet"/>
+      <w:lvlText w:val="•"/>
+      <w:lvlJc w:val="left"/>
+      <w:pPr>
+        <w:ind w:left="720" w:hanging="480"/>
+      </w:pPr>
+    </w:lvl>
+    <w:lvl w:ilvl="1">
+      <w:numFmt w:val="bullet"/>
+      <w:lvlText w:val="–"/>
+      <w:lvlJc w:val="left"/>
+      <w:pPr>
+        <w:ind w:left="1440" w:hanging="480"/>
+      </w:pPr>
+    </w:lvl>
+    <w:lvl w:ilvl="2">
+      <w:numFmt w:val="bullet"/>
+      <w:lvlText w:val="•"/>
+      <w:lvlJc w:val="left"/>
+      <w:pPr>
+        <w:ind w:left="2160" w:hanging="480"/>
+      </w:pPr>
+    </w:lvl>
+    <w:lvl w:ilvl="3">
+      <w:numFmt w:val="bullet"/>
+      <w:lvlText w:val="–"/>
+      <w:lvlJc w:val="left"/>
+      <w:pPr>
+        <w:ind w:left="2880" w:hanging="480"/>
+      </w:pPr>
+    </w:lvl>
+    <w:lvl w:ilvl="4">
+      <w:numFmt w:val="bullet"/>
+      <w:lvlText w:val="•"/>
+      <w:lvlJc w:val="left"/>
+      <w:pPr>
+        <w:ind w:left="3600" w:hanging="480"/>
+      </w:pPr>
+    </w:lvl>
+    <w:lvl w:ilvl="5">
+      <w:numFmt w:val="bullet"/>
+      <w:lvlText w:val="–"/>
+      <w:lvlJc w:val="left"/>
+      <w:pPr>
+        <w:ind w:left="4320" w:hanging="480"/>
+      </w:pPr>
+    </w:lvl>
+    <w:lvl w:ilvl="6">
+      <w:numFmt w:val="bullet"/>
+      <w:lvlText w:val="•"/>
+      <w:lvlJc w:val="left"/>
+      <w:pPr>
+        <w:ind w:left="5040" w:hanging="480"/>
+      </w:pPr>
+    </w:lvl>
+    <w:lvl w:ilvl="7">
+      <w:numFmt w:val="bullet"/>
+      <w:lvlText w:val="–"/>
+      <w:lvlJc w:val="left"/>
+      <w:pPr>
+        <w:ind w:left="5760" w:hanging="480"/>
+      </w:pPr>
+    </w:lvl>
+    <w:lvl w:ilvl="8">
+      <w:numFmt w:val="bullet"/>
+      <w:lvlText w:val="•"/>
+      <w:lvlJc w:val="left"/>
+      <w:pPr>
+        <w:ind w:left="6480" w:hanging="480"/>
+      </w:pPr>
+    </w:lvl>
+  </w:abstractNum>
   <w:num w:numId="1000">
     <w:abstractNumId w:val="990"/>
+  </w:num>
+  <w:num w:numId="1001">
+    <w:abstractNumId w:val="991"/>
   </w:num>
 </w:numbering>
 </file>

</xml_diff>